<commit_message>
made some small changes in the information sheet
</commit_message>
<xml_diff>
--- a/informasjonsskriv.docx
+++ b/informasjonsskriv.docx
@@ -83,7 +83,13 @@
         <w:rPr>
           <w:lang w:val="nb-NO"/>
         </w:rPr>
-        <w:t>Vi planlegger å bruke båndopptager under intervjuene. Intervjuene kommer til å bli gjennomført i full fortrolighet og</w:t>
+        <w:t>Vi planlegger å bruke båndopptak</w:t>
+      </w:r>
+      <w:r>
+        <w:rPr>
+          <w:lang w:val="nb-NO"/>
+        </w:rPr>
+        <w:t>er under intervjuene. Intervjuene kommer til å bli gjennomført i full fortrolighet og</w:t>
       </w:r>
       <w:r>
         <w:rPr>
@@ -95,28 +101,44 @@
         <w:rPr>
           <w:lang w:val="nb-NO"/>
         </w:rPr>
-        <w:t xml:space="preserve"> </w:t>
-      </w:r>
-      <w:bookmarkStart w:id="0" w:name="_GoBack"/>
-      <w:bookmarkEnd w:id="0"/>
-      <w:r>
-        <w:rPr>
-          <w:lang w:val="nb-NO"/>
-        </w:rPr>
-        <w:t>kommer til å bli oppbevart og behandlet konfidensielt på NTNU.</w:t>
-      </w:r>
-    </w:p>
-    <w:p>
-      <w:pPr>
-        <w:rPr>
-          <w:lang w:val="nb-NO"/>
-        </w:rPr>
-      </w:pPr>
-      <w:r>
-        <w:rPr>
-          <w:lang w:val="nb-NO"/>
-        </w:rPr>
-        <w:t xml:space="preserve">Intervjuene kommer til å bli foretatt av oss og noen deler kan bil diskutert med vår veileder Maria B. Line, </w:t>
+        <w:t xml:space="preserve"> kommer til å bli oppbevart og behandlet konfidensielt på NTNU.</w:t>
+      </w:r>
+    </w:p>
+    <w:p>
+      <w:pPr>
+        <w:rPr>
+          <w:lang w:val="nb-NO"/>
+        </w:rPr>
+      </w:pPr>
+      <w:r>
+        <w:rPr>
+          <w:lang w:val="nb-NO"/>
+        </w:rPr>
+        <w:t xml:space="preserve">Intervjuene kommer til å bli foretatt av oss og </w:t>
+      </w:r>
+      <w:r>
+        <w:rPr>
+          <w:lang w:val="nb-NO"/>
+        </w:rPr>
+        <w:t>noen deler kan b</w:t>
+      </w:r>
+      <w:r>
+        <w:rPr>
+          <w:lang w:val="nb-NO"/>
+        </w:rPr>
+        <w:t>l</w:t>
+      </w:r>
+      <w:r>
+        <w:rPr>
+          <w:lang w:val="nb-NO"/>
+        </w:rPr>
+        <w:t>i</w:t>
+      </w:r>
+      <w:r>
+        <w:rPr>
+          <w:lang w:val="nb-NO"/>
+        </w:rPr>
+        <w:t xml:space="preserve"> diskutert med vår veileder Maria B. Line, </w:t>
       </w:r>
       <w:r>
         <w:rPr>
@@ -309,7 +331,21 @@
         <w:rPr>
           <w:lang w:val="nb-NO"/>
         </w:rPr>
-        <w:t>Med vennlih hilsen</w:t>
+        <w:t>Med vennlig</w:t>
+      </w:r>
+      <w:r>
+        <w:rPr>
+          <w:lang w:val="nb-NO"/>
+        </w:rPr>
+        <w:t xml:space="preserve"> </w:t>
+      </w:r>
+      <w:bookmarkStart w:id="0" w:name="_GoBack"/>
+      <w:bookmarkEnd w:id="0"/>
+      <w:r>
+        <w:rPr>
+          <w:lang w:val="nb-NO"/>
+        </w:rPr>
+        <w:t>hilsen</w:t>
       </w:r>
       <w:r>
         <w:rPr>

</xml_diff>

<commit_message>
minor change in information sheet
</commit_message>
<xml_diff>
--- a/informasjonsskriv.docx
+++ b/informasjonsskriv.docx
@@ -5,6 +5,7 @@
     <w:p>
       <w:pPr>
         <w:rPr>
+          <w:b/>
           <w:sz w:val="28"/>
           <w:szCs w:val="28"/>
           <w:lang w:val="nb-NO"/>
@@ -12,6 +13,7 @@
       </w:pPr>
       <w:r>
         <w:rPr>
+          <w:b/>
           <w:sz w:val="28"/>
           <w:szCs w:val="28"/>
           <w:lang w:val="nb-NO"/>
@@ -20,6 +22,7 @@
       </w:r>
       <w:r>
         <w:rPr>
+          <w:b/>
           <w:sz w:val="28"/>
           <w:szCs w:val="28"/>
           <w:lang w:val="nb-NO"/>
@@ -28,6 +31,7 @@
       </w:r>
       <w:r>
         <w:rPr>
+          <w:b/>
           <w:sz w:val="28"/>
           <w:szCs w:val="28"/>
           <w:lang w:val="nb-NO"/>
@@ -57,7 +61,21 @@
         <w:rPr>
           <w:lang w:val="nb-NO"/>
         </w:rPr>
-        <w:t>masterstudenter i kommunikasjonsteknologi med fordypning informasjonssikkerhet ved Norges Teknisk og Naturvitenskapelige Universitet (NTNU) og vi holder på å skrive masteroppgaven vår. Temaet for oppgaven er håndtering av sikkerhetsbrudd og vil omfatte planlegging i tillegg til håndtering av faktiske hendelser. Vi ønsker å finne ut av hvilke planer virksomheter har når det gjelder sikkerhetsbrudd i tillegg til hvordan disse planene har blitt utført i praksis.</w:t>
+        <w:t>masterstudenter i kommunikasjonsteknologi med fordypning informasjonssikkerhet ved Norges Teknisk og Naturvitenskapelige Universitet (NTNU) og vi holder på å skrive masteroppgaven vår. Temaet for oppgaven er håndtering av sikkerhetsbrudd og vil omfatte planlegg</w:t>
+      </w:r>
+      <w:bookmarkStart w:id="0" w:name="_GoBack"/>
+      <w:r>
+        <w:rPr>
+          <w:lang w:val="nb-NO"/>
+        </w:rPr>
+        <w:t>i</w:t>
+      </w:r>
+      <w:bookmarkEnd w:id="0"/>
+      <w:r>
+        <w:rPr>
+          <w:lang w:val="nb-NO"/>
+        </w:rPr>
+        <w:t>ng i tillegg til håndtering av faktiske hendelser. Vi ønsker å finne ut av hvilke planer virksomheter har når det gjelder sikkerhetsbrudd i tillegg til hvordan disse planene har blitt utført i praksis.</w:t>
       </w:r>
     </w:p>
     <w:p>
@@ -337,15 +355,7 @@
         <w:rPr>
           <w:lang w:val="nb-NO"/>
         </w:rPr>
-        <w:t xml:space="preserve"> </w:t>
-      </w:r>
-      <w:bookmarkStart w:id="0" w:name="_GoBack"/>
-      <w:bookmarkEnd w:id="0"/>
-      <w:r>
-        <w:rPr>
-          <w:lang w:val="nb-NO"/>
-        </w:rPr>
-        <w:t>hilsen</w:t>
+        <w:t xml:space="preserve"> hilsen</w:t>
       </w:r>
       <w:r>
         <w:rPr>

</xml_diff>

<commit_message>
minor change in information sheet and added pdf for it as well
</commit_message>
<xml_diff>
--- a/informasjonsskriv.docx
+++ b/informasjonsskriv.docx
@@ -61,97 +61,83 @@
         <w:rPr>
           <w:lang w:val="nb-NO"/>
         </w:rPr>
-        <w:t>masterstudenter i kommunikasjonsteknologi med fordypning informasjonssikkerhet ved Norges Teknisk og Naturvitenskapelige Universitet (NTNU) og vi holder på å skrive masteroppgaven vår. Temaet for oppgaven er håndtering av sikkerhetsbrudd og vil omfatte planlegg</w:t>
-      </w:r>
-      <w:bookmarkStart w:id="0" w:name="_GoBack"/>
+        <w:t>masterstudenter i kommunikasjonsteknologi med fordypning informasjonssikkerhet ved Norges Teknisk og Naturvitenskapelige Universitet (NTNU) og vi holder på å skrive masteroppgaven vår. Temaet for oppgaven er håndtering av sikkerhetsbrudd og vil omfatte planlegging i tillegg til håndtering av faktiske hendelser. Vi ønsker å finne ut av hvilke planer virksomheter har når det gjelder sikkerhetsbrudd i tillegg til hvordan disse planene har blitt utført i praksis.</w:t>
+      </w:r>
+    </w:p>
+    <w:p>
+      <w:pPr>
+        <w:rPr>
+          <w:lang w:val="nb-NO"/>
+        </w:rPr>
+      </w:pPr>
+      <w:r>
+        <w:rPr>
+          <w:lang w:val="nb-NO"/>
+        </w:rPr>
+        <w:t>Vi ønsker å foreta intervjuer ansikt-til-ansikt med en eller flere personer fra ulike virksomheter for å kunne svare på dette. Spørsmålene vi ønsker å stille handler om hvilke planer som finnes, hvilke standarder som følges, hvordan planene brukes i praksis og til hvilken grad dette har fungert som man har ønsket.</w:t>
+      </w:r>
+    </w:p>
+    <w:p>
+      <w:pPr>
+        <w:rPr>
+          <w:lang w:val="nb-NO"/>
+        </w:rPr>
+      </w:pPr>
+      <w:r>
+        <w:rPr>
+          <w:lang w:val="nb-NO"/>
+        </w:rPr>
+        <w:t>Vi planlegger å bruke båndopptak</w:t>
+      </w:r>
+      <w:r>
+        <w:rPr>
+          <w:lang w:val="nb-NO"/>
+        </w:rPr>
+        <w:t>er under intervjuene. Intervjuene kommer til å bli gjennomført i full fortrolighet og</w:t>
+      </w:r>
+      <w:r>
+        <w:rPr>
+          <w:lang w:val="nb-NO"/>
+        </w:rPr>
+        <w:t xml:space="preserve"> opptakene og eventuelle notater</w:t>
+      </w:r>
+      <w:r>
+        <w:rPr>
+          <w:lang w:val="nb-NO"/>
+        </w:rPr>
+        <w:t xml:space="preserve"> kommer til å bli oppbevart og behandlet konfidensielt på NTNU.</w:t>
+      </w:r>
+    </w:p>
+    <w:p>
+      <w:pPr>
+        <w:rPr>
+          <w:lang w:val="nb-NO"/>
+        </w:rPr>
+      </w:pPr>
+      <w:r>
+        <w:rPr>
+          <w:lang w:val="nb-NO"/>
+        </w:rPr>
+        <w:t xml:space="preserve">Intervjuene kommer til å bli foretatt av oss og </w:t>
+      </w:r>
+      <w:r>
+        <w:rPr>
+          <w:lang w:val="nb-NO"/>
+        </w:rPr>
+        <w:t>noen deler kan b</w:t>
+      </w:r>
+      <w:r>
+        <w:rPr>
+          <w:lang w:val="nb-NO"/>
+        </w:rPr>
+        <w:t>l</w:t>
+      </w:r>
       <w:r>
         <w:rPr>
           <w:lang w:val="nb-NO"/>
         </w:rPr>
         <w:t>i</w:t>
       </w:r>
-      <w:bookmarkEnd w:id="0"/>
-      <w:r>
-        <w:rPr>
-          <w:lang w:val="nb-NO"/>
-        </w:rPr>
-        <w:t>ng i tillegg til håndtering av faktiske hendelser. Vi ønsker å finne ut av hvilke planer virksomheter har når det gjelder sikkerhetsbrudd i tillegg til hvordan disse planene har blitt utført i praksis.</w:t>
-      </w:r>
-    </w:p>
-    <w:p>
-      <w:pPr>
-        <w:rPr>
-          <w:lang w:val="nb-NO"/>
-        </w:rPr>
-      </w:pPr>
-      <w:r>
-        <w:rPr>
-          <w:lang w:val="nb-NO"/>
-        </w:rPr>
-        <w:t>Vi ønsker å foreta intervjuer ansikt-til-ansikt med en eller flere personer fra ulike virksomheter for å kunne svare på dette. Spørsmålene vi ønsker å stille handler om hvilke planer som finnes, hvilke standarder som følges, hvordan planene brukes i praksis og til hvilken grad dette har fungert som man har ønsket.</w:t>
-      </w:r>
-    </w:p>
-    <w:p>
-      <w:pPr>
-        <w:rPr>
-          <w:lang w:val="nb-NO"/>
-        </w:rPr>
-      </w:pPr>
-      <w:r>
-        <w:rPr>
-          <w:lang w:val="nb-NO"/>
-        </w:rPr>
-        <w:t>Vi planlegger å bruke båndopptak</w:t>
-      </w:r>
-      <w:r>
-        <w:rPr>
-          <w:lang w:val="nb-NO"/>
-        </w:rPr>
-        <w:t>er under intervjuene. Intervjuene kommer til å bli gjennomført i full fortrolighet og</w:t>
-      </w:r>
-      <w:r>
-        <w:rPr>
-          <w:lang w:val="nb-NO"/>
-        </w:rPr>
-        <w:t xml:space="preserve"> opptakene og eventuelle notater</w:t>
-      </w:r>
-      <w:r>
-        <w:rPr>
-          <w:lang w:val="nb-NO"/>
-        </w:rPr>
-        <w:t xml:space="preserve"> kommer til å bli oppbevart og behandlet konfidensielt på NTNU.</w:t>
-      </w:r>
-    </w:p>
-    <w:p>
-      <w:pPr>
-        <w:rPr>
-          <w:lang w:val="nb-NO"/>
-        </w:rPr>
-      </w:pPr>
-      <w:r>
-        <w:rPr>
-          <w:lang w:val="nb-NO"/>
-        </w:rPr>
-        <w:t xml:space="preserve">Intervjuene kommer til å bli foretatt av oss og </w:t>
-      </w:r>
-      <w:r>
-        <w:rPr>
-          <w:lang w:val="nb-NO"/>
-        </w:rPr>
-        <w:t>noen deler kan b</w:t>
-      </w:r>
-      <w:r>
-        <w:rPr>
-          <w:lang w:val="nb-NO"/>
-        </w:rPr>
-        <w:t>l</w:t>
-      </w:r>
-      <w:r>
-        <w:rPr>
-          <w:lang w:val="nb-NO"/>
-        </w:rPr>
-        <w:t>i</w:t>
-      </w:r>
       <w:r>
         <w:rPr>
           <w:lang w:val="nb-NO"/>
@@ -174,31 +160,7 @@
         <w:rPr>
           <w:lang w:val="nb-NO"/>
         </w:rPr>
-        <w:t xml:space="preserve">ansvarlig professor </w:t>
-      </w:r>
-      <w:r>
-        <w:rPr>
-          <w:lang w:val="nb-NO"/>
-        </w:rPr>
-        <w:t>Karin Bernsmed</w:t>
-      </w:r>
-      <w:r>
-        <w:rPr>
-          <w:lang w:val="nb-NO"/>
-        </w:rPr>
-        <w:t>,</w:t>
-      </w:r>
-      <w:r>
-        <w:rPr>
-          <w:lang w:val="nb-NO"/>
-        </w:rPr>
-        <w:t xml:space="preserve"> </w:t>
-      </w:r>
-      <w:r>
-        <w:rPr>
-          <w:lang w:val="nb-NO"/>
-        </w:rPr>
-        <w:t>f</w:t>
+        <w:t>ansvarlig professor Karin Bernsmed, f</w:t>
       </w:r>
       <w:r>
         <w:rPr>
@@ -424,8 +386,10 @@
         <w:rPr>
           <w:lang w:val="nb-NO"/>
         </w:rPr>
-        <w:t>Samtykkeerklæring;</w:t>
-      </w:r>
+        <w:t>Samtykkeerklæring:</w:t>
+      </w:r>
+      <w:bookmarkStart w:id="0" w:name="_GoBack"/>
+      <w:bookmarkEnd w:id="0"/>
     </w:p>
     <w:p>
       <w:pPr>

</xml_diff>